<commit_message>
added the Json file to the movie collection folder, also added save context to two methods in the movie controller
</commit_message>
<xml_diff>
--- a/Movie_Library_User_Stories.docx
+++ b/Movie_Library_User_Stories.docx
@@ -9,8 +9,6 @@
           <w:b/>
         </w:rPr>
       </w:pPr>
-      <w:bookmarkStart w:id="0" w:name="_GoBack"/>
-      <w:bookmarkEnd w:id="0"/>
       <w:r>
         <w:rPr>
           <w:b/>
@@ -112,6 +110,7 @@
       <w:r>
         <w:rPr>
           <w:rFonts w:eastAsia="Times New Roman" w:cstheme="minorHAnsi"/>
+          <w:highlight w:val="green"/>
         </w:rPr>
         <w:t>(5 points): As a developer, I want to make good, consistent commits.</w:t>
       </w:r>
@@ -123,29 +122,46 @@
         </w:rPr>
       </w:pPr>
       <w:r>
+        <w:rPr>
+          <w:highlight w:val="green"/>
+        </w:rPr>
         <w:t xml:space="preserve">(2.5 points) </w:t>
       </w:r>
       <w:r>
         <w:rPr>
           <w:rFonts w:eastAsia="Times New Roman" w:cstheme="minorHAnsi"/>
+          <w:highlight w:val="green"/>
         </w:rPr>
         <w:t xml:space="preserve">As a developer, I want to create a Movie </w:t>
       </w:r>
       <w:r>
         <w:rPr>
           <w:rFonts w:eastAsia="Times New Roman" w:cstheme="minorHAnsi"/>
+          <w:highlight w:val="green"/>
         </w:rPr>
         <w:t>model with properties for title, genre, and director name.</w:t>
       </w:r>
     </w:p>
     <w:p>
       <w:r>
-        <w:t>(15 points) As a developer, I want to build a REST web API in ASP.NET, so that I can make HTTP requests to GET, PUT, and POST data</w:t>
-      </w:r>
-      <w:r>
+        <w:t>(</w:t>
+      </w:r>
+      <w:r>
+        <w:rPr>
+          <w:highlight w:val="green"/>
+        </w:rPr>
+        <w:t>15 points) As a developer, I want to build a REST web API in ASP.NET, so that I can make HTTP requests to GET, PUT, and POST data</w:t>
+      </w:r>
+      <w:r>
+        <w:rPr>
+          <w:highlight w:val="green"/>
+        </w:rPr>
         <w:t xml:space="preserve"> to the data set</w:t>
       </w:r>
       <w:r>
+        <w:rPr>
+          <w:highlight w:val="green"/>
+        </w:rPr>
         <w:t>.</w:t>
       </w:r>
     </w:p>
@@ -156,8 +172,13 @@
     </w:p>
     <w:p>
       <w:r>
+        <w:rPr>
+          <w:highlight w:val="green"/>
+        </w:rPr>
         <w:t>(2.5 points) As a developer, I want to implement the seeded data that was given to me by the instructors, so that my database will be seeded.</w:t>
       </w:r>
+      <w:bookmarkStart w:id="0" w:name="_GoBack"/>
+      <w:bookmarkEnd w:id="0"/>
     </w:p>
     <w:p>
       <w:r>

</xml_diff>

<commit_message>
added the AJax method for adding to the database from the frontend
</commit_message>
<xml_diff>
--- a/Movie_Library_User_Stories.docx
+++ b/Movie_Library_User_Stories.docx
@@ -177,46 +177,76 @@
         </w:rPr>
         <w:t>(2.5 points) As a developer, I want to implement the seeded data that was given to me by the instructors, so that my database will be seeded.</w:t>
       </w:r>
+    </w:p>
+    <w:p>
+      <w:r>
+        <w:rPr>
+          <w:highlight w:val="green"/>
+        </w:rPr>
+        <w:t xml:space="preserve">(5 points) </w:t>
+      </w:r>
+      <w:r>
+        <w:rPr>
+          <w:highlight w:val="green"/>
+        </w:rPr>
+        <w:t xml:space="preserve">As a developer, I want to use </w:t>
+      </w:r>
+      <w:r>
+        <w:rPr>
+          <w:highlight w:val="green"/>
+        </w:rPr>
+        <w:t xml:space="preserve">Postman to make a </w:t>
+      </w:r>
+      <w:r>
+        <w:rPr>
+          <w:highlight w:val="green"/>
+        </w:rPr>
+        <w:t xml:space="preserve">POST, PUT, and both GET requests </w:t>
+      </w:r>
+      <w:r>
+        <w:rPr>
+          <w:highlight w:val="green"/>
+        </w:rPr>
+        <w:t xml:space="preserve">(get by id  and get all) </w:t>
+      </w:r>
+      <w:r>
+        <w:rPr>
+          <w:highlight w:val="green"/>
+        </w:rPr>
+        <w:t>request to my REST web API, save it to a collection, and then export it as a JSON from Postman.</w:t>
+      </w:r>
+    </w:p>
+    <w:p>
+      <w:r>
+        <w:rPr>
+          <w:highlight w:val="green"/>
+        </w:rPr>
+        <w:t xml:space="preserve">(10 points) </w:t>
+      </w:r>
+      <w:r>
+        <w:rPr>
+          <w:highlight w:val="green"/>
+        </w:rPr>
+        <w:t>As a developer, I want to</w:t>
+      </w:r>
+      <w:r>
+        <w:rPr>
+          <w:highlight w:val="green"/>
+        </w:rPr>
+        <w:t xml:space="preserve"> have an aesthetically pleasing user interface (webpages) to ensure a great user experience.</w:t>
+      </w:r>
+    </w:p>
+    <w:p>
+      <w:r>
+        <w:t xml:space="preserve">(5 points) </w:t>
+      </w:r>
+      <w:r>
+        <w:t>As a film enthusiast, I want to be able to see the details of a movie, including title, genre</w:t>
+      </w:r>
       <w:bookmarkStart w:id="0" w:name="_GoBack"/>
       <w:bookmarkEnd w:id="0"/>
-    </w:p>
-    <w:p>
-      <w:r>
-        <w:t xml:space="preserve">(5 points) </w:t>
-      </w:r>
-      <w:r>
-        <w:t xml:space="preserve">As a developer, I want to use </w:t>
-      </w:r>
-      <w:r>
-        <w:t xml:space="preserve">Postman to make a </w:t>
-      </w:r>
-      <w:r>
-        <w:t xml:space="preserve">POST, PUT, and both GET requests </w:t>
-      </w:r>
-      <w:r>
-        <w:t xml:space="preserve">(get by id  and get all) </w:t>
-      </w:r>
-      <w:r>
-        <w:t>request to my REST web API, save it to a collection, and then export it as a JSON from Postman.</w:t>
-      </w:r>
-    </w:p>
-    <w:p>
-      <w:r>
-        <w:t xml:space="preserve">(10 points) </w:t>
-      </w:r>
-      <w:r>
-        <w:t>As a developer, I want to</w:t>
-      </w:r>
-      <w:r>
-        <w:t xml:space="preserve"> have an aesthetically pleasing user interface (webpages) to ensure a great user experience.</w:t>
-      </w:r>
-    </w:p>
-    <w:p>
-      <w:r>
-        <w:t xml:space="preserve">(5 points) </w:t>
-      </w:r>
-      <w:r>
-        <w:t>As a film enthusiast, I want to be able to see the details of a movie, including title, genre, and director name.</w:t>
+      <w:r>
+        <w:t>, and director name.</w:t>
       </w:r>
     </w:p>
     <w:p>

</xml_diff>

<commit_message>
added some logic to the edit method, currently not working
</commit_message>
<xml_diff>
--- a/Movie_Library_User_Stories.docx
+++ b/Movie_Library_User_Stories.docx
@@ -141,119 +141,128 @@
         </w:rPr>
         <w:t>model with properties for title, genre, and director name.</w:t>
       </w:r>
-    </w:p>
-    <w:p>
-      <w:r>
-        <w:t>(</w:t>
-      </w:r>
-      <w:r>
-        <w:rPr>
-          <w:highlight w:val="green"/>
-        </w:rPr>
-        <w:t>15 points) As a developer, I want to build a REST web API in ASP.NET, so that I can make HTTP requests to GET, PUT, and POST data</w:t>
-      </w:r>
-      <w:r>
-        <w:rPr>
-          <w:highlight w:val="green"/>
-        </w:rPr>
-        <w:t xml:space="preserve"> to the data set</w:t>
-      </w:r>
-      <w:r>
-        <w:rPr>
-          <w:highlight w:val="green"/>
-        </w:rPr>
-        <w:t>.</w:t>
-      </w:r>
-    </w:p>
-    <w:p>
-      <w:r>
-        <w:t>(15 points) As a developer, I want to use jQuery and AJAX to consume the built web API on the frontend.</w:t>
-      </w:r>
-    </w:p>
-    <w:p>
-      <w:r>
-        <w:rPr>
-          <w:highlight w:val="green"/>
-        </w:rPr>
-        <w:t>(2.5 points) As a developer, I want to implement the seeded data that was given to me by the instructors, so that my database will be seeded.</w:t>
-      </w:r>
-    </w:p>
-    <w:p>
-      <w:r>
-        <w:rPr>
-          <w:highlight w:val="green"/>
-        </w:rPr>
-        <w:t xml:space="preserve">(5 points) </w:t>
-      </w:r>
-      <w:r>
-        <w:rPr>
-          <w:highlight w:val="green"/>
-        </w:rPr>
-        <w:t xml:space="preserve">As a developer, I want to use </w:t>
-      </w:r>
-      <w:r>
-        <w:rPr>
-          <w:highlight w:val="green"/>
-        </w:rPr>
-        <w:t xml:space="preserve">Postman to make a </w:t>
-      </w:r>
-      <w:r>
-        <w:rPr>
-          <w:highlight w:val="green"/>
-        </w:rPr>
-        <w:t xml:space="preserve">POST, PUT, and both GET requests </w:t>
-      </w:r>
-      <w:r>
-        <w:rPr>
-          <w:highlight w:val="green"/>
-        </w:rPr>
-        <w:t xml:space="preserve">(get by id  and get all) </w:t>
-      </w:r>
-      <w:r>
-        <w:rPr>
-          <w:highlight w:val="green"/>
-        </w:rPr>
-        <w:t>request to my REST web API, save it to a collection, and then export it as a JSON from Postman.</w:t>
-      </w:r>
-    </w:p>
-    <w:p>
-      <w:r>
-        <w:rPr>
-          <w:highlight w:val="green"/>
-        </w:rPr>
-        <w:t xml:space="preserve">(10 points) </w:t>
-      </w:r>
-      <w:r>
-        <w:rPr>
-          <w:highlight w:val="green"/>
-        </w:rPr>
-        <w:t>As a developer, I want to</w:t>
-      </w:r>
-      <w:r>
-        <w:rPr>
-          <w:highlight w:val="green"/>
-        </w:rPr>
-        <w:t xml:space="preserve"> have an aesthetically pleasing user interface (webpages) to ensure a great user experience.</w:t>
-      </w:r>
-    </w:p>
-    <w:p>
-      <w:r>
-        <w:t xml:space="preserve">(5 points) </w:t>
-      </w:r>
-      <w:r>
-        <w:t>As a film enthusiast, I want to be able to see the details of a movie, including title, genre</w:t>
-      </w:r>
       <w:bookmarkStart w:id="0" w:name="_GoBack"/>
       <w:bookmarkEnd w:id="0"/>
-      <w:r>
-        <w:t>, and director name.</w:t>
-      </w:r>
-    </w:p>
-    <w:p>
-      <w:r>
+    </w:p>
+    <w:p>
+      <w:r>
+        <w:rPr>
+          <w:highlight w:val="green"/>
+        </w:rPr>
+        <w:t>(</w:t>
+      </w:r>
+      <w:r>
+        <w:rPr>
+          <w:highlight w:val="green"/>
+        </w:rPr>
+        <w:t>15 points) As a developer, I want to build a REST web API in ASP.NET, so that I can make HTTP requests to GET, PUT, and POST data</w:t>
+      </w:r>
+      <w:r>
+        <w:rPr>
+          <w:highlight w:val="green"/>
+        </w:rPr>
+        <w:t xml:space="preserve"> to the data set</w:t>
+      </w:r>
+      <w:r>
+        <w:rPr>
+          <w:highlight w:val="green"/>
+        </w:rPr>
+        <w:t>.</w:t>
+      </w:r>
+    </w:p>
+    <w:p>
+      <w:r>
+        <w:rPr>
+          <w:highlight w:val="green"/>
+        </w:rPr>
+        <w:t>(15 points) As a developer, I want to use jQuery and AJAX to consume the built web API on the frontend.</w:t>
+      </w:r>
+    </w:p>
+    <w:p>
+      <w:r>
+        <w:rPr>
+          <w:highlight w:val="green"/>
+        </w:rPr>
+        <w:t>(2.5 points) As a developer, I want to implement the seeded data that was given to me by the instructors, so that my database will be seeded.</w:t>
+      </w:r>
+    </w:p>
+    <w:p>
+      <w:r>
+        <w:rPr>
+          <w:highlight w:val="green"/>
+        </w:rPr>
         <w:t xml:space="preserve">(5 points) </w:t>
       </w:r>
       <w:r>
+        <w:rPr>
+          <w:highlight w:val="green"/>
+        </w:rPr>
+        <w:t xml:space="preserve">As a developer, I want to use </w:t>
+      </w:r>
+      <w:r>
+        <w:rPr>
+          <w:highlight w:val="green"/>
+        </w:rPr>
+        <w:t xml:space="preserve">Postman to make a </w:t>
+      </w:r>
+      <w:r>
+        <w:rPr>
+          <w:highlight w:val="green"/>
+        </w:rPr>
+        <w:t xml:space="preserve">POST, PUT, and both GET requests </w:t>
+      </w:r>
+      <w:r>
+        <w:rPr>
+          <w:highlight w:val="green"/>
+        </w:rPr>
+        <w:t xml:space="preserve">(get by id  and get all) </w:t>
+      </w:r>
+      <w:r>
+        <w:rPr>
+          <w:highlight w:val="green"/>
+        </w:rPr>
+        <w:t>request to my REST web API, save it to a collection, and then export it as a JSON from Postman.</w:t>
+      </w:r>
+    </w:p>
+    <w:p>
+      <w:r>
+        <w:rPr>
+          <w:highlight w:val="green"/>
+        </w:rPr>
+        <w:t xml:space="preserve">(10 points) </w:t>
+      </w:r>
+      <w:r>
+        <w:rPr>
+          <w:highlight w:val="green"/>
+        </w:rPr>
+        <w:t>As a developer, I want to</w:t>
+      </w:r>
+      <w:r>
+        <w:rPr>
+          <w:highlight w:val="green"/>
+        </w:rPr>
+        <w:t xml:space="preserve"> have an aesthetically pleasing user interface (webpages) to ensure a great user experience.</w:t>
+      </w:r>
+    </w:p>
+    <w:p>
+      <w:r>
+        <w:rPr>
+          <w:highlight w:val="green"/>
+        </w:rPr>
+        <w:t xml:space="preserve">(5 points) </w:t>
+      </w:r>
+      <w:r>
+        <w:rPr>
+          <w:highlight w:val="green"/>
+        </w:rPr>
+        <w:t>As a film enthusiast, I want to be able to see the details of a movie, including title, genre, and director name.</w:t>
+      </w:r>
+    </w:p>
+    <w:p>
+      <w:r>
+        <w:t xml:space="preserve">(5 points) </w:t>
+      </w:r>
+      <w:r>
         <w:t xml:space="preserve">As a film enthusiast, I want to </w:t>
       </w:r>
       <w:r>
@@ -262,9 +271,15 @@
     </w:p>
     <w:p>
       <w:r>
+        <w:rPr>
+          <w:highlight w:val="green"/>
+        </w:rPr>
         <w:t xml:space="preserve">(5 points) </w:t>
       </w:r>
       <w:r>
+        <w:rPr>
+          <w:highlight w:val="green"/>
+        </w:rPr>
         <w:t>As a film enthusiast, I want to be able to add a new movie with details, including title, genre, and director name.</w:t>
       </w:r>
     </w:p>

</xml_diff>